<commit_message>
Major changes to all questions
Co-authored-by: TheAgentP <TheAgentP@users.noreply.github.com>
Co-authored-by: Akila Fernando <Akila-Fernando@users.noreply.github.com>
</commit_message>
<xml_diff>
--- a/ex1doc.docx
+++ b/ex1doc.docx
@@ -6641,6 +6641,204 @@
           <w:lang w:val="en-US"/>
         </w:rPr>
         <w:t>Justify your answer. [0.2 pts]</w:t>
+      </w:r>
+    </w:p>
+    <w:p>
+      <w:pPr>
+        <w:rPr>
+          <w:rFonts w:ascii="Aptos" w:hAnsi="Aptos"/>
+          <w:lang w:val="en-US"/>
+        </w:rPr>
+      </w:pPr>
+      <w:r>
+        <w:rPr>
+          <w:rFonts w:ascii="Aptos" w:hAnsi="Aptos"/>
+          <w:lang w:val="en-US"/>
+        </w:rPr>
+        <w:t xml:space="preserve">Yes, because our “divide” function splits of into two branches, making it </w:t>
+      </w:r>
+      <m:oMath>
+        <m:r>
+          <w:rPr>
+            <w:rFonts w:ascii="Cambria Math" w:hAnsi="Cambria Math"/>
+            <w:lang w:val="en-US"/>
+          </w:rPr>
+          <m:t>O</m:t>
+        </m:r>
+        <m:d>
+          <m:dPr>
+            <m:ctrlPr>
+              <w:rPr>
+                <w:rFonts w:ascii="Cambria Math" w:hAnsi="Cambria Math"/>
+                <w:i/>
+                <w:lang w:val="en-US"/>
+              </w:rPr>
+            </m:ctrlPr>
+          </m:dPr>
+          <m:e>
+            <m:func>
+              <m:funcPr>
+                <m:ctrlPr>
+                  <w:rPr>
+                    <w:rFonts w:ascii="Cambria Math" w:hAnsi="Cambria Math"/>
+                    <w:lang w:val="en-US"/>
+                  </w:rPr>
+                </m:ctrlPr>
+              </m:funcPr>
+              <m:fName>
+                <m:r>
+                  <m:rPr>
+                    <m:sty m:val="p"/>
+                  </m:rPr>
+                  <w:rPr>
+                    <w:rFonts w:ascii="Cambria Math" w:hAnsi="Cambria Math"/>
+                    <w:lang w:val="en-US"/>
+                  </w:rPr>
+                  <m:t>log</m:t>
+                </m:r>
+                <m:ctrlPr>
+                  <w:rPr>
+                    <w:rFonts w:ascii="Cambria Math" w:hAnsi="Cambria Math"/>
+                    <w:i/>
+                    <w:lang w:val="en-US"/>
+                  </w:rPr>
+                </m:ctrlPr>
+              </m:fName>
+              <m:e>
+                <m:d>
+                  <m:dPr>
+                    <m:ctrlPr>
+                      <w:rPr>
+                        <w:rFonts w:ascii="Cambria Math" w:hAnsi="Cambria Math"/>
+                        <w:i/>
+                        <w:lang w:val="en-US"/>
+                      </w:rPr>
+                    </m:ctrlPr>
+                  </m:dPr>
+                  <m:e>
+                    <m:r>
+                      <w:rPr>
+                        <w:rFonts w:ascii="Cambria Math" w:hAnsi="Cambria Math"/>
+                        <w:lang w:val="en-US"/>
+                      </w:rPr>
+                      <m:t>n</m:t>
+                    </m:r>
+                  </m:e>
+                </m:d>
+              </m:e>
+            </m:func>
+          </m:e>
+        </m:d>
+      </m:oMath>
+      <w:r>
+        <w:rPr>
+          <w:rFonts w:ascii="Aptos" w:hAnsi="Aptos"/>
+          <w:lang w:val="en-US"/>
+        </w:rPr>
+        <w:t xml:space="preserve">, then the “conquer” function joins it back again, making it </w:t>
+      </w:r>
+      <m:oMath>
+        <m:r>
+          <w:rPr>
+            <w:rFonts w:ascii="Cambria Math" w:hAnsi="Cambria Math"/>
+            <w:lang w:val="en-US"/>
+          </w:rPr>
+          <m:t>O(n)</m:t>
+        </m:r>
+      </m:oMath>
+      <w:r>
+        <w:rPr>
+          <w:rFonts w:ascii="Aptos" w:eastAsiaTheme="minorEastAsia" w:hAnsi="Aptos"/>
+          <w:lang w:val="en-US"/>
+        </w:rPr>
+        <w:t xml:space="preserve">. Together the total complexity is </w:t>
+      </w:r>
+      <m:oMath>
+        <m:r>
+          <w:rPr>
+            <w:rFonts w:ascii="Cambria Math" w:eastAsiaTheme="minorEastAsia" w:hAnsi="Cambria Math"/>
+            <w:lang w:val="en-US"/>
+          </w:rPr>
+          <m:t>O</m:t>
+        </m:r>
+        <m:d>
+          <m:dPr>
+            <m:ctrlPr>
+              <w:rPr>
+                <w:rFonts w:ascii="Cambria Math" w:eastAsiaTheme="minorEastAsia" w:hAnsi="Cambria Math"/>
+                <w:i/>
+                <w:lang w:val="en-US"/>
+              </w:rPr>
+            </m:ctrlPr>
+          </m:dPr>
+          <m:e>
+            <m:r>
+              <w:rPr>
+                <w:rFonts w:ascii="Cambria Math" w:eastAsiaTheme="minorEastAsia" w:hAnsi="Cambria Math"/>
+                <w:lang w:val="en-US"/>
+              </w:rPr>
+              <m:t>n</m:t>
+            </m:r>
+            <m:func>
+              <m:funcPr>
+                <m:ctrlPr>
+                  <w:rPr>
+                    <w:rFonts w:ascii="Cambria Math" w:eastAsiaTheme="minorEastAsia" w:hAnsi="Cambria Math"/>
+                    <w:lang w:val="en-US"/>
+                  </w:rPr>
+                </m:ctrlPr>
+              </m:funcPr>
+              <m:fName>
+                <m:r>
+                  <m:rPr>
+                    <m:sty m:val="p"/>
+                  </m:rPr>
+                  <w:rPr>
+                    <w:rFonts w:ascii="Cambria Math" w:eastAsiaTheme="minorEastAsia" w:hAnsi="Cambria Math"/>
+                    <w:lang w:val="en-US"/>
+                  </w:rPr>
+                  <m:t>log</m:t>
+                </m:r>
+                <m:ctrlPr>
+                  <w:rPr>
+                    <w:rFonts w:ascii="Cambria Math" w:eastAsiaTheme="minorEastAsia" w:hAnsi="Cambria Math"/>
+                    <w:i/>
+                    <w:lang w:val="en-US"/>
+                  </w:rPr>
+                </m:ctrlPr>
+              </m:fName>
+              <m:e>
+                <m:d>
+                  <m:dPr>
+                    <m:ctrlPr>
+                      <w:rPr>
+                        <w:rFonts w:ascii="Cambria Math" w:eastAsiaTheme="minorEastAsia" w:hAnsi="Cambria Math"/>
+                        <w:i/>
+                        <w:lang w:val="en-US"/>
+                      </w:rPr>
+                    </m:ctrlPr>
+                  </m:dPr>
+                  <m:e>
+                    <m:r>
+                      <w:rPr>
+                        <w:rFonts w:ascii="Cambria Math" w:eastAsiaTheme="minorEastAsia" w:hAnsi="Cambria Math"/>
+                        <w:lang w:val="en-US"/>
+                      </w:rPr>
+                      <m:t>n</m:t>
+                    </m:r>
+                  </m:e>
+                </m:d>
+              </m:e>
+            </m:func>
+          </m:e>
+        </m:d>
+      </m:oMath>
+      <w:r>
+        <w:rPr>
+          <w:rFonts w:ascii="Aptos" w:eastAsiaTheme="minorEastAsia" w:hAnsi="Aptos"/>
+          <w:lang w:val="en-US"/>
+        </w:rPr>
+        <w:t>.</w:t>
       </w:r>
     </w:p>
     <w:sectPr>
@@ -7057,6 +7255,7 @@
   <w:style w:type="character" w:default="1" w:styleId="DefaultParagraphFont">
     <w:name w:val="Default Paragraph Font"/>
     <w:uiPriority w:val="1"/>
+    <w:semiHidden/>
     <w:unhideWhenUsed/>
   </w:style>
   <w:style w:type="table" w:default="1" w:styleId="TableNormal">
@@ -7090,6 +7289,16 @@
       <w:ind w:left="720"/>
       <w:contextualSpacing/>
     </w:pPr>
+  </w:style>
+  <w:style w:type="character" w:styleId="PlaceholderText">
+    <w:name w:val="Placeholder Text"/>
+    <w:basedOn w:val="DefaultParagraphFont"/>
+    <w:uiPriority w:val="99"/>
+    <w:semiHidden/>
+    <w:rsid w:val="005C39F4"/>
+    <w:rPr>
+      <w:color w:val="666666"/>
+    </w:rPr>
   </w:style>
 </w:styles>
 </file>

</xml_diff>

<commit_message>
removed redundant code in ex1.doc question1
</commit_message>
<xml_diff>
--- a/ex1doc.docx
+++ b/ex1doc.docx
@@ -4963,1427 +4963,85 @@
     </w:p>
     <w:p>
       <w:pPr>
-        <w:shd w:val="clear" w:color="auto" w:fill="1F1F1F"/>
-        <w:spacing w:after="0" w:line="285" w:lineRule="atLeast"/>
-        <w:rPr>
-          <w:rFonts w:ascii="Consolas" w:eastAsia="Times New Roman" w:hAnsi="Consolas" w:cs="Times New Roman"/>
-          <w:color w:val="CCCCCC"/>
-          <w:kern w:val="0"/>
-          <w:sz w:val="21"/>
-          <w:szCs w:val="21"/>
-          <w:lang w:eastAsia="en-CA"/>
-          <w14:ligatures w14:val="none"/>
+        <w:rPr>
+          <w:rFonts w:ascii="Aptos" w:hAnsi="Aptos"/>
+          <w:lang w:val="en-US"/>
         </w:rPr>
       </w:pPr>
     </w:p>
     <w:p>
       <w:pPr>
-        <w:shd w:val="clear" w:color="auto" w:fill="1F1F1F"/>
-        <w:spacing w:after="0" w:line="285" w:lineRule="atLeast"/>
-        <w:rPr>
-          <w:rFonts w:ascii="Consolas" w:eastAsia="Times New Roman" w:hAnsi="Consolas" w:cs="Times New Roman"/>
-          <w:color w:val="CCCCCC"/>
-          <w:kern w:val="0"/>
-          <w:sz w:val="21"/>
-          <w:szCs w:val="21"/>
-          <w:lang w:eastAsia="en-CA"/>
-          <w14:ligatures w14:val="none"/>
+        <w:rPr>
+          <w:rFonts w:ascii="Aptos" w:hAnsi="Aptos"/>
+          <w:lang w:val="en-US"/>
         </w:rPr>
       </w:pPr>
       <w:r>
         <w:rPr>
-          <w:rFonts w:ascii="Consolas" w:eastAsia="Times New Roman" w:hAnsi="Consolas" w:cs="Times New Roman"/>
-          <w:color w:val="6A9955"/>
-          <w:kern w:val="0"/>
-          <w:sz w:val="21"/>
-          <w:szCs w:val="21"/>
-          <w:lang w:eastAsia="en-CA"/>
-          <w14:ligatures w14:val="none"/>
-        </w:rPr>
-        <w:t># Driver code to test above</w:t>
+          <w:rFonts w:ascii="Aptos" w:hAnsi="Aptos"/>
+          <w:lang w:val="en-US"/>
+        </w:rPr>
+        <w:t>2. Argue that the overall algorithm has a worst-case complexity of</w:t>
+      </w:r>
+      <w:r>
+        <w:rPr>
+          <w:rFonts w:ascii="Aptos" w:hAnsi="Aptos"/>
+          <w:lang w:val="en-US"/>
+        </w:rPr>
+        <w:t xml:space="preserve"> </w:t>
+      </w:r>
+      <w:r>
+        <w:rPr>
+          <w:rFonts w:ascii="Aptos" w:hAnsi="Aptos"/>
+          <w:lang w:val="en-US"/>
+        </w:rPr>
+        <w:t>O(nlogn). Note, your description must specifically refer to the code</w:t>
+      </w:r>
+      <w:r>
+        <w:rPr>
+          <w:rFonts w:ascii="Aptos" w:hAnsi="Aptos"/>
+          <w:lang w:val="en-US"/>
+        </w:rPr>
+        <w:t xml:space="preserve"> </w:t>
+      </w:r>
+      <w:r>
+        <w:rPr>
+          <w:rFonts w:ascii="Aptos" w:hAnsi="Aptos"/>
+          <w:lang w:val="en-US"/>
+        </w:rPr>
+        <w:t>you wrote, i.e., not just generically talk about mergesort. [0.4 pts]</w:t>
+      </w:r>
+      <w:r>
+        <w:rPr>
+          <w:rFonts w:ascii="Aptos" w:hAnsi="Aptos"/>
+          <w:lang w:val="en-US"/>
+        </w:rPr>
+        <w:t>.</w:t>
       </w:r>
     </w:p>
     <w:p>
       <w:pPr>
-        <w:shd w:val="clear" w:color="auto" w:fill="1F1F1F"/>
-        <w:spacing w:after="0" w:line="285" w:lineRule="atLeast"/>
-        <w:rPr>
-          <w:rFonts w:ascii="Consolas" w:eastAsia="Times New Roman" w:hAnsi="Consolas" w:cs="Times New Roman"/>
-          <w:color w:val="CCCCCC"/>
-          <w:kern w:val="0"/>
-          <w:sz w:val="21"/>
-          <w:szCs w:val="21"/>
-          <w:lang w:eastAsia="en-CA"/>
-          <w14:ligatures w14:val="none"/>
+        <w:rPr>
+          <w:rFonts w:ascii="Aptos" w:hAnsi="Aptos"/>
         </w:rPr>
       </w:pPr>
       <w:r>
         <w:rPr>
-          <w:rFonts w:ascii="Consolas" w:eastAsia="Times New Roman" w:hAnsi="Consolas" w:cs="Times New Roman"/>
-          <w:color w:val="9CDCFE"/>
-          <w:kern w:val="0"/>
-          <w:sz w:val="21"/>
-          <w:szCs w:val="21"/>
-          <w:lang w:eastAsia="en-CA"/>
-          <w14:ligatures w14:val="none"/>
-        </w:rPr>
-        <w:t>arr</w:t>
-      </w:r>
-      <w:r>
-        <w:rPr>
-          <w:rFonts w:ascii="Consolas" w:eastAsia="Times New Roman" w:hAnsi="Consolas" w:cs="Times New Roman"/>
-          <w:color w:val="CCCCCC"/>
-          <w:kern w:val="0"/>
-          <w:sz w:val="21"/>
-          <w:szCs w:val="21"/>
-          <w:lang w:eastAsia="en-CA"/>
-          <w14:ligatures w14:val="none"/>
-        </w:rPr>
-        <w:t xml:space="preserve"> </w:t>
-      </w:r>
-      <w:r>
-        <w:rPr>
-          <w:rFonts w:ascii="Consolas" w:eastAsia="Times New Roman" w:hAnsi="Consolas" w:cs="Times New Roman"/>
-          <w:color w:val="D4D4D4"/>
-          <w:kern w:val="0"/>
-          <w:sz w:val="21"/>
-          <w:szCs w:val="21"/>
-          <w:lang w:eastAsia="en-CA"/>
-          <w14:ligatures w14:val="none"/>
-        </w:rPr>
-        <w:t>=</w:t>
-      </w:r>
-      <w:r>
-        <w:rPr>
-          <w:rFonts w:ascii="Consolas" w:eastAsia="Times New Roman" w:hAnsi="Consolas" w:cs="Times New Roman"/>
-          <w:color w:val="CCCCCC"/>
-          <w:kern w:val="0"/>
-          <w:sz w:val="21"/>
-          <w:szCs w:val="21"/>
-          <w:lang w:eastAsia="en-CA"/>
-          <w14:ligatures w14:val="none"/>
-        </w:rPr>
-        <w:t xml:space="preserve"> [</w:t>
-      </w:r>
-      <w:r>
-        <w:rPr>
-          <w:rFonts w:ascii="Consolas" w:eastAsia="Times New Roman" w:hAnsi="Consolas" w:cs="Times New Roman"/>
-          <w:color w:val="B5CEA8"/>
-          <w:kern w:val="0"/>
-          <w:sz w:val="21"/>
-          <w:szCs w:val="21"/>
-          <w:lang w:eastAsia="en-CA"/>
-          <w14:ligatures w14:val="none"/>
-        </w:rPr>
-        <w:t>8</w:t>
-      </w:r>
-      <w:r>
-        <w:rPr>
-          <w:rFonts w:ascii="Consolas" w:eastAsia="Times New Roman" w:hAnsi="Consolas" w:cs="Times New Roman"/>
-          <w:color w:val="CCCCCC"/>
-          <w:kern w:val="0"/>
-          <w:sz w:val="21"/>
-          <w:szCs w:val="21"/>
-          <w:lang w:eastAsia="en-CA"/>
-          <w14:ligatures w14:val="none"/>
-        </w:rPr>
-        <w:t xml:space="preserve">, </w:t>
-      </w:r>
-      <w:r>
-        <w:rPr>
-          <w:rFonts w:ascii="Consolas" w:eastAsia="Times New Roman" w:hAnsi="Consolas" w:cs="Times New Roman"/>
-          <w:color w:val="B5CEA8"/>
-          <w:kern w:val="0"/>
-          <w:sz w:val="21"/>
-          <w:szCs w:val="21"/>
-          <w:lang w:eastAsia="en-CA"/>
-          <w14:ligatures w14:val="none"/>
-        </w:rPr>
-        <w:t>42</w:t>
-      </w:r>
-      <w:r>
-        <w:rPr>
-          <w:rFonts w:ascii="Consolas" w:eastAsia="Times New Roman" w:hAnsi="Consolas" w:cs="Times New Roman"/>
-          <w:color w:val="CCCCCC"/>
-          <w:kern w:val="0"/>
-          <w:sz w:val="21"/>
-          <w:szCs w:val="21"/>
-          <w:lang w:eastAsia="en-CA"/>
-          <w14:ligatures w14:val="none"/>
-        </w:rPr>
-        <w:t xml:space="preserve">, </w:t>
-      </w:r>
-      <w:r>
-        <w:rPr>
-          <w:rFonts w:ascii="Consolas" w:eastAsia="Times New Roman" w:hAnsi="Consolas" w:cs="Times New Roman"/>
-          <w:color w:val="B5CEA8"/>
-          <w:kern w:val="0"/>
-          <w:sz w:val="21"/>
-          <w:szCs w:val="21"/>
-          <w:lang w:eastAsia="en-CA"/>
-          <w14:ligatures w14:val="none"/>
-        </w:rPr>
-        <w:t>25</w:t>
-      </w:r>
-      <w:r>
-        <w:rPr>
-          <w:rFonts w:ascii="Consolas" w:eastAsia="Times New Roman" w:hAnsi="Consolas" w:cs="Times New Roman"/>
-          <w:color w:val="CCCCCC"/>
-          <w:kern w:val="0"/>
-          <w:sz w:val="21"/>
-          <w:szCs w:val="21"/>
-          <w:lang w:eastAsia="en-CA"/>
-          <w14:ligatures w14:val="none"/>
-        </w:rPr>
-        <w:t xml:space="preserve">, </w:t>
-      </w:r>
-      <w:r>
-        <w:rPr>
-          <w:rFonts w:ascii="Consolas" w:eastAsia="Times New Roman" w:hAnsi="Consolas" w:cs="Times New Roman"/>
-          <w:color w:val="B5CEA8"/>
-          <w:kern w:val="0"/>
-          <w:sz w:val="21"/>
-          <w:szCs w:val="21"/>
-          <w:lang w:eastAsia="en-CA"/>
-          <w14:ligatures w14:val="none"/>
-        </w:rPr>
-        <w:t>3</w:t>
-      </w:r>
-      <w:r>
-        <w:rPr>
-          <w:rFonts w:ascii="Consolas" w:eastAsia="Times New Roman" w:hAnsi="Consolas" w:cs="Times New Roman"/>
-          <w:color w:val="CCCCCC"/>
-          <w:kern w:val="0"/>
-          <w:sz w:val="21"/>
-          <w:szCs w:val="21"/>
-          <w:lang w:eastAsia="en-CA"/>
-          <w14:ligatures w14:val="none"/>
-        </w:rPr>
-        <w:t xml:space="preserve">, </w:t>
-      </w:r>
-      <w:r>
-        <w:rPr>
-          <w:rFonts w:ascii="Consolas" w:eastAsia="Times New Roman" w:hAnsi="Consolas" w:cs="Times New Roman"/>
-          <w:color w:val="B5CEA8"/>
-          <w:kern w:val="0"/>
-          <w:sz w:val="21"/>
-          <w:szCs w:val="21"/>
-          <w:lang w:eastAsia="en-CA"/>
-          <w14:ligatures w14:val="none"/>
-        </w:rPr>
-        <w:t>3</w:t>
-      </w:r>
-      <w:r>
-        <w:rPr>
-          <w:rFonts w:ascii="Consolas" w:eastAsia="Times New Roman" w:hAnsi="Consolas" w:cs="Times New Roman"/>
-          <w:color w:val="CCCCCC"/>
-          <w:kern w:val="0"/>
-          <w:sz w:val="21"/>
-          <w:szCs w:val="21"/>
-          <w:lang w:eastAsia="en-CA"/>
-          <w14:ligatures w14:val="none"/>
-        </w:rPr>
-        <w:t xml:space="preserve">, </w:t>
-      </w:r>
-      <w:r>
-        <w:rPr>
-          <w:rFonts w:ascii="Consolas" w:eastAsia="Times New Roman" w:hAnsi="Consolas" w:cs="Times New Roman"/>
-          <w:color w:val="B5CEA8"/>
-          <w:kern w:val="0"/>
-          <w:sz w:val="21"/>
-          <w:szCs w:val="21"/>
-          <w:lang w:eastAsia="en-CA"/>
-          <w14:ligatures w14:val="none"/>
-        </w:rPr>
-        <w:t>2</w:t>
-      </w:r>
-      <w:r>
-        <w:rPr>
-          <w:rFonts w:ascii="Consolas" w:eastAsia="Times New Roman" w:hAnsi="Consolas" w:cs="Times New Roman"/>
-          <w:color w:val="CCCCCC"/>
-          <w:kern w:val="0"/>
-          <w:sz w:val="21"/>
-          <w:szCs w:val="21"/>
-          <w:lang w:eastAsia="en-CA"/>
-          <w14:ligatures w14:val="none"/>
-        </w:rPr>
-        <w:t xml:space="preserve">, </w:t>
-      </w:r>
-      <w:r>
-        <w:rPr>
-          <w:rFonts w:ascii="Consolas" w:eastAsia="Times New Roman" w:hAnsi="Consolas" w:cs="Times New Roman"/>
-          <w:color w:val="B5CEA8"/>
-          <w:kern w:val="0"/>
-          <w:sz w:val="21"/>
-          <w:szCs w:val="21"/>
-          <w:lang w:eastAsia="en-CA"/>
-          <w14:ligatures w14:val="none"/>
-        </w:rPr>
-        <w:t>27</w:t>
-      </w:r>
-      <w:r>
-        <w:rPr>
-          <w:rFonts w:ascii="Consolas" w:eastAsia="Times New Roman" w:hAnsi="Consolas" w:cs="Times New Roman"/>
-          <w:color w:val="CCCCCC"/>
-          <w:kern w:val="0"/>
-          <w:sz w:val="21"/>
-          <w:szCs w:val="21"/>
-          <w:lang w:eastAsia="en-CA"/>
-          <w14:ligatures w14:val="none"/>
-        </w:rPr>
-        <w:t xml:space="preserve">, </w:t>
-      </w:r>
-      <w:r>
-        <w:rPr>
-          <w:rFonts w:ascii="Consolas" w:eastAsia="Times New Roman" w:hAnsi="Consolas" w:cs="Times New Roman"/>
-          <w:color w:val="B5CEA8"/>
-          <w:kern w:val="0"/>
-          <w:sz w:val="21"/>
-          <w:szCs w:val="21"/>
-          <w:lang w:eastAsia="en-CA"/>
-          <w14:ligatures w14:val="none"/>
-        </w:rPr>
-        <w:t>3</w:t>
-      </w:r>
-      <w:r>
-        <w:rPr>
-          <w:rFonts w:ascii="Consolas" w:eastAsia="Times New Roman" w:hAnsi="Consolas" w:cs="Times New Roman"/>
-          <w:color w:val="CCCCCC"/>
-          <w:kern w:val="0"/>
-          <w:sz w:val="21"/>
-          <w:szCs w:val="21"/>
-          <w:lang w:eastAsia="en-CA"/>
-          <w14:ligatures w14:val="none"/>
-        </w:rPr>
-        <w:t>]</w:t>
-      </w:r>
-    </w:p>
-    <w:p>
-      <w:pPr>
-        <w:shd w:val="clear" w:color="auto" w:fill="1F1F1F"/>
-        <w:spacing w:after="0" w:line="285" w:lineRule="atLeast"/>
-        <w:rPr>
-          <w:rFonts w:ascii="Consolas" w:eastAsia="Times New Roman" w:hAnsi="Consolas" w:cs="Times New Roman"/>
-          <w:color w:val="CCCCCC"/>
-          <w:kern w:val="0"/>
-          <w:sz w:val="21"/>
-          <w:szCs w:val="21"/>
-          <w:lang w:eastAsia="en-CA"/>
-          <w14:ligatures w14:val="none"/>
-        </w:rPr>
-      </w:pPr>
-      <w:r>
-        <w:rPr>
-          <w:rFonts w:ascii="Consolas" w:eastAsia="Times New Roman" w:hAnsi="Consolas" w:cs="Times New Roman"/>
-          <w:color w:val="DCDCAA"/>
-          <w:kern w:val="0"/>
-          <w:sz w:val="21"/>
-          <w:szCs w:val="21"/>
-          <w:lang w:eastAsia="en-CA"/>
-          <w14:ligatures w14:val="none"/>
-        </w:rPr>
-        <w:t>print</w:t>
-      </w:r>
-      <w:r>
-        <w:rPr>
-          <w:rFonts w:ascii="Consolas" w:eastAsia="Times New Roman" w:hAnsi="Consolas" w:cs="Times New Roman"/>
-          <w:color w:val="CCCCCC"/>
-          <w:kern w:val="0"/>
-          <w:sz w:val="21"/>
-          <w:szCs w:val="21"/>
-          <w:lang w:eastAsia="en-CA"/>
-          <w14:ligatures w14:val="none"/>
-        </w:rPr>
-        <w:t>(</w:t>
-      </w:r>
-      <w:r>
-        <w:rPr>
-          <w:rFonts w:ascii="Consolas" w:eastAsia="Times New Roman" w:hAnsi="Consolas" w:cs="Times New Roman"/>
-          <w:color w:val="CE9178"/>
-          <w:kern w:val="0"/>
-          <w:sz w:val="21"/>
-          <w:szCs w:val="21"/>
-          <w:lang w:eastAsia="en-CA"/>
-          <w14:ligatures w14:val="none"/>
-        </w:rPr>
-        <w:t>"</w:t>
-      </w:r>
-      <w:r>
-        <w:rPr>
-          <w:rFonts w:ascii="Consolas" w:eastAsia="Times New Roman" w:hAnsi="Consolas" w:cs="Times New Roman"/>
-          <w:color w:val="D7BA7D"/>
-          <w:kern w:val="0"/>
-          <w:sz w:val="21"/>
-          <w:szCs w:val="21"/>
-          <w:lang w:eastAsia="en-CA"/>
-          <w14:ligatures w14:val="none"/>
-        </w:rPr>
-        <w:t>\n</w:t>
-      </w:r>
-      <w:r>
-        <w:rPr>
-          <w:rFonts w:ascii="Consolas" w:eastAsia="Times New Roman" w:hAnsi="Consolas" w:cs="Times New Roman"/>
-          <w:color w:val="CE9178"/>
-          <w:kern w:val="0"/>
-          <w:sz w:val="21"/>
-          <w:szCs w:val="21"/>
-          <w:lang w:eastAsia="en-CA"/>
-          <w14:ligatures w14:val="none"/>
-        </w:rPr>
-        <w:t>Initial array is"</w:t>
-      </w:r>
-      <w:r>
-        <w:rPr>
-          <w:rFonts w:ascii="Consolas" w:eastAsia="Times New Roman" w:hAnsi="Consolas" w:cs="Times New Roman"/>
-          <w:color w:val="CCCCCC"/>
-          <w:kern w:val="0"/>
-          <w:sz w:val="21"/>
-          <w:szCs w:val="21"/>
-          <w:lang w:eastAsia="en-CA"/>
-          <w14:ligatures w14:val="none"/>
-        </w:rPr>
-        <w:t>)</w:t>
-      </w:r>
-    </w:p>
-    <w:p>
-      <w:pPr>
-        <w:shd w:val="clear" w:color="auto" w:fill="1F1F1F"/>
-        <w:spacing w:after="0" w:line="285" w:lineRule="atLeast"/>
-        <w:rPr>
-          <w:rFonts w:ascii="Consolas" w:eastAsia="Times New Roman" w:hAnsi="Consolas" w:cs="Times New Roman"/>
-          <w:color w:val="CCCCCC"/>
-          <w:kern w:val="0"/>
-          <w:sz w:val="21"/>
-          <w:szCs w:val="21"/>
-          <w:lang w:eastAsia="en-CA"/>
-          <w14:ligatures w14:val="none"/>
-        </w:rPr>
-      </w:pPr>
-      <w:r>
-        <w:rPr>
-          <w:rFonts w:ascii="Consolas" w:eastAsia="Times New Roman" w:hAnsi="Consolas" w:cs="Times New Roman"/>
-          <w:color w:val="C586C0"/>
-          <w:kern w:val="0"/>
-          <w:sz w:val="21"/>
-          <w:szCs w:val="21"/>
-          <w:lang w:eastAsia="en-CA"/>
-          <w14:ligatures w14:val="none"/>
-        </w:rPr>
-        <w:t>for</w:t>
-      </w:r>
-      <w:r>
-        <w:rPr>
-          <w:rFonts w:ascii="Consolas" w:eastAsia="Times New Roman" w:hAnsi="Consolas" w:cs="Times New Roman"/>
-          <w:color w:val="CCCCCC"/>
-          <w:kern w:val="0"/>
-          <w:sz w:val="21"/>
-          <w:szCs w:val="21"/>
-          <w:lang w:eastAsia="en-CA"/>
-          <w14:ligatures w14:val="none"/>
-        </w:rPr>
-        <w:t xml:space="preserve"> </w:t>
-      </w:r>
-      <w:r>
-        <w:rPr>
-          <w:rFonts w:ascii="Consolas" w:eastAsia="Times New Roman" w:hAnsi="Consolas" w:cs="Times New Roman"/>
-          <w:color w:val="9CDCFE"/>
-          <w:kern w:val="0"/>
-          <w:sz w:val="21"/>
-          <w:szCs w:val="21"/>
-          <w:lang w:eastAsia="en-CA"/>
-          <w14:ligatures w14:val="none"/>
-        </w:rPr>
-        <w:t>i</w:t>
-      </w:r>
-      <w:r>
-        <w:rPr>
-          <w:rFonts w:ascii="Consolas" w:eastAsia="Times New Roman" w:hAnsi="Consolas" w:cs="Times New Roman"/>
-          <w:color w:val="CCCCCC"/>
-          <w:kern w:val="0"/>
-          <w:sz w:val="21"/>
-          <w:szCs w:val="21"/>
-          <w:lang w:eastAsia="en-CA"/>
-          <w14:ligatures w14:val="none"/>
-        </w:rPr>
-        <w:t xml:space="preserve"> </w:t>
-      </w:r>
-      <w:r>
-        <w:rPr>
-          <w:rFonts w:ascii="Consolas" w:eastAsia="Times New Roman" w:hAnsi="Consolas" w:cs="Times New Roman"/>
-          <w:color w:val="C586C0"/>
-          <w:kern w:val="0"/>
-          <w:sz w:val="21"/>
-          <w:szCs w:val="21"/>
-          <w:lang w:eastAsia="en-CA"/>
-          <w14:ligatures w14:val="none"/>
-        </w:rPr>
-        <w:t>in</w:t>
-      </w:r>
-      <w:r>
-        <w:rPr>
-          <w:rFonts w:ascii="Consolas" w:eastAsia="Times New Roman" w:hAnsi="Consolas" w:cs="Times New Roman"/>
-          <w:color w:val="CCCCCC"/>
-          <w:kern w:val="0"/>
-          <w:sz w:val="21"/>
-          <w:szCs w:val="21"/>
-          <w:lang w:eastAsia="en-CA"/>
-          <w14:ligatures w14:val="none"/>
-        </w:rPr>
-        <w:t xml:space="preserve"> </w:t>
-      </w:r>
-      <w:r>
-        <w:rPr>
-          <w:rFonts w:ascii="Consolas" w:eastAsia="Times New Roman" w:hAnsi="Consolas" w:cs="Times New Roman"/>
-          <w:color w:val="4EC9B0"/>
-          <w:kern w:val="0"/>
-          <w:sz w:val="21"/>
-          <w:szCs w:val="21"/>
-          <w:lang w:eastAsia="en-CA"/>
-          <w14:ligatures w14:val="none"/>
-        </w:rPr>
-        <w:t>range</w:t>
-      </w:r>
-      <w:r>
-        <w:rPr>
-          <w:rFonts w:ascii="Consolas" w:eastAsia="Times New Roman" w:hAnsi="Consolas" w:cs="Times New Roman"/>
-          <w:color w:val="CCCCCC"/>
-          <w:kern w:val="0"/>
-          <w:sz w:val="21"/>
-          <w:szCs w:val="21"/>
-          <w:lang w:eastAsia="en-CA"/>
-          <w14:ligatures w14:val="none"/>
-        </w:rPr>
-        <w:t>(</w:t>
-      </w:r>
-      <w:r>
-        <w:rPr>
-          <w:rFonts w:ascii="Consolas" w:eastAsia="Times New Roman" w:hAnsi="Consolas" w:cs="Times New Roman"/>
-          <w:color w:val="DCDCAA"/>
-          <w:kern w:val="0"/>
-          <w:sz w:val="21"/>
-          <w:szCs w:val="21"/>
-          <w:lang w:eastAsia="en-CA"/>
-          <w14:ligatures w14:val="none"/>
-        </w:rPr>
-        <w:t>len</w:t>
-      </w:r>
-      <w:r>
-        <w:rPr>
-          <w:rFonts w:ascii="Consolas" w:eastAsia="Times New Roman" w:hAnsi="Consolas" w:cs="Times New Roman"/>
-          <w:color w:val="CCCCCC"/>
-          <w:kern w:val="0"/>
-          <w:sz w:val="21"/>
-          <w:szCs w:val="21"/>
-          <w:lang w:eastAsia="en-CA"/>
-          <w14:ligatures w14:val="none"/>
-        </w:rPr>
-        <w:t>(</w:t>
-      </w:r>
-      <w:r>
-        <w:rPr>
-          <w:rFonts w:ascii="Consolas" w:eastAsia="Times New Roman" w:hAnsi="Consolas" w:cs="Times New Roman"/>
-          <w:color w:val="9CDCFE"/>
-          <w:kern w:val="0"/>
-          <w:sz w:val="21"/>
-          <w:szCs w:val="21"/>
-          <w:lang w:eastAsia="en-CA"/>
-          <w14:ligatures w14:val="none"/>
-        </w:rPr>
-        <w:t>arr</w:t>
-      </w:r>
-      <w:r>
-        <w:rPr>
-          <w:rFonts w:ascii="Consolas" w:eastAsia="Times New Roman" w:hAnsi="Consolas" w:cs="Times New Roman"/>
-          <w:color w:val="CCCCCC"/>
-          <w:kern w:val="0"/>
-          <w:sz w:val="21"/>
-          <w:szCs w:val="21"/>
-          <w:lang w:eastAsia="en-CA"/>
-          <w14:ligatures w14:val="none"/>
-        </w:rPr>
-        <w:t>)):</w:t>
-      </w:r>
-    </w:p>
-    <w:p>
-      <w:pPr>
-        <w:shd w:val="clear" w:color="auto" w:fill="1F1F1F"/>
-        <w:spacing w:after="0" w:line="285" w:lineRule="atLeast"/>
-        <w:rPr>
-          <w:rFonts w:ascii="Consolas" w:eastAsia="Times New Roman" w:hAnsi="Consolas" w:cs="Times New Roman"/>
-          <w:color w:val="CCCCCC"/>
-          <w:kern w:val="0"/>
-          <w:sz w:val="21"/>
-          <w:szCs w:val="21"/>
-          <w:lang w:eastAsia="en-CA"/>
-          <w14:ligatures w14:val="none"/>
-        </w:rPr>
-      </w:pPr>
-      <w:r>
-        <w:rPr>
-          <w:rFonts w:ascii="Consolas" w:eastAsia="Times New Roman" w:hAnsi="Consolas" w:cs="Times New Roman"/>
-          <w:color w:val="CCCCCC"/>
-          <w:kern w:val="0"/>
-          <w:sz w:val="21"/>
-          <w:szCs w:val="21"/>
-          <w:lang w:eastAsia="en-CA"/>
-          <w14:ligatures w14:val="none"/>
-        </w:rPr>
-        <w:t xml:space="preserve">    </w:t>
-      </w:r>
-      <w:r>
-        <w:rPr>
-          <w:rFonts w:ascii="Consolas" w:eastAsia="Times New Roman" w:hAnsi="Consolas" w:cs="Times New Roman"/>
-          <w:color w:val="DCDCAA"/>
-          <w:kern w:val="0"/>
-          <w:sz w:val="21"/>
-          <w:szCs w:val="21"/>
-          <w:lang w:eastAsia="en-CA"/>
-          <w14:ligatures w14:val="none"/>
-        </w:rPr>
-        <w:t>print</w:t>
-      </w:r>
-      <w:r>
-        <w:rPr>
-          <w:rFonts w:ascii="Consolas" w:eastAsia="Times New Roman" w:hAnsi="Consolas" w:cs="Times New Roman"/>
-          <w:color w:val="CCCCCC"/>
-          <w:kern w:val="0"/>
-          <w:sz w:val="21"/>
-          <w:szCs w:val="21"/>
-          <w:lang w:eastAsia="en-CA"/>
-          <w14:ligatures w14:val="none"/>
-        </w:rPr>
-        <w:t>(</w:t>
-      </w:r>
-      <w:r>
-        <w:rPr>
-          <w:rFonts w:ascii="Consolas" w:eastAsia="Times New Roman" w:hAnsi="Consolas" w:cs="Times New Roman"/>
-          <w:color w:val="CE9178"/>
-          <w:kern w:val="0"/>
-          <w:sz w:val="21"/>
-          <w:szCs w:val="21"/>
-          <w:lang w:eastAsia="en-CA"/>
-          <w14:ligatures w14:val="none"/>
-        </w:rPr>
-        <w:t>"</w:t>
-      </w:r>
-      <w:r>
-        <w:rPr>
-          <w:rFonts w:ascii="Consolas" w:eastAsia="Times New Roman" w:hAnsi="Consolas" w:cs="Times New Roman"/>
-          <w:color w:val="569CD6"/>
-          <w:kern w:val="0"/>
-          <w:sz w:val="21"/>
-          <w:szCs w:val="21"/>
-          <w:lang w:eastAsia="en-CA"/>
-          <w14:ligatures w14:val="none"/>
-        </w:rPr>
-        <w:t>%d</w:t>
-      </w:r>
-      <w:r>
-        <w:rPr>
-          <w:rFonts w:ascii="Consolas" w:eastAsia="Times New Roman" w:hAnsi="Consolas" w:cs="Times New Roman"/>
-          <w:color w:val="CE9178"/>
-          <w:kern w:val="0"/>
-          <w:sz w:val="21"/>
-          <w:szCs w:val="21"/>
-          <w:lang w:eastAsia="en-CA"/>
-          <w14:ligatures w14:val="none"/>
-        </w:rPr>
-        <w:t>"</w:t>
-      </w:r>
-      <w:r>
-        <w:rPr>
-          <w:rFonts w:ascii="Consolas" w:eastAsia="Times New Roman" w:hAnsi="Consolas" w:cs="Times New Roman"/>
-          <w:color w:val="CCCCCC"/>
-          <w:kern w:val="0"/>
-          <w:sz w:val="21"/>
-          <w:szCs w:val="21"/>
-          <w:lang w:eastAsia="en-CA"/>
-          <w14:ligatures w14:val="none"/>
-        </w:rPr>
-        <w:t xml:space="preserve"> </w:t>
-      </w:r>
-      <w:r>
-        <w:rPr>
-          <w:rFonts w:ascii="Consolas" w:eastAsia="Times New Roman" w:hAnsi="Consolas" w:cs="Times New Roman"/>
-          <w:color w:val="D4D4D4"/>
-          <w:kern w:val="0"/>
-          <w:sz w:val="21"/>
-          <w:szCs w:val="21"/>
-          <w:lang w:eastAsia="en-CA"/>
-          <w14:ligatures w14:val="none"/>
-        </w:rPr>
-        <w:t>%</w:t>
-      </w:r>
-      <w:r>
-        <w:rPr>
-          <w:rFonts w:ascii="Consolas" w:eastAsia="Times New Roman" w:hAnsi="Consolas" w:cs="Times New Roman"/>
-          <w:color w:val="CCCCCC"/>
-          <w:kern w:val="0"/>
-          <w:sz w:val="21"/>
-          <w:szCs w:val="21"/>
-          <w:lang w:eastAsia="en-CA"/>
-          <w14:ligatures w14:val="none"/>
-        </w:rPr>
-        <w:t xml:space="preserve"> </w:t>
-      </w:r>
-      <w:r>
-        <w:rPr>
-          <w:rFonts w:ascii="Consolas" w:eastAsia="Times New Roman" w:hAnsi="Consolas" w:cs="Times New Roman"/>
-          <w:color w:val="9CDCFE"/>
-          <w:kern w:val="0"/>
-          <w:sz w:val="21"/>
-          <w:szCs w:val="21"/>
-          <w:lang w:eastAsia="en-CA"/>
-          <w14:ligatures w14:val="none"/>
-        </w:rPr>
-        <w:t>arr</w:t>
-      </w:r>
-      <w:r>
-        <w:rPr>
-          <w:rFonts w:ascii="Consolas" w:eastAsia="Times New Roman" w:hAnsi="Consolas" w:cs="Times New Roman"/>
-          <w:color w:val="CCCCCC"/>
-          <w:kern w:val="0"/>
-          <w:sz w:val="21"/>
-          <w:szCs w:val="21"/>
-          <w:lang w:eastAsia="en-CA"/>
-          <w14:ligatures w14:val="none"/>
-        </w:rPr>
-        <w:t>[</w:t>
-      </w:r>
-      <w:r>
-        <w:rPr>
-          <w:rFonts w:ascii="Consolas" w:eastAsia="Times New Roman" w:hAnsi="Consolas" w:cs="Times New Roman"/>
-          <w:color w:val="9CDCFE"/>
-          <w:kern w:val="0"/>
-          <w:sz w:val="21"/>
-          <w:szCs w:val="21"/>
-          <w:lang w:eastAsia="en-CA"/>
-          <w14:ligatures w14:val="none"/>
-        </w:rPr>
-        <w:t>i</w:t>
-      </w:r>
-      <w:r>
-        <w:rPr>
-          <w:rFonts w:ascii="Consolas" w:eastAsia="Times New Roman" w:hAnsi="Consolas" w:cs="Times New Roman"/>
-          <w:color w:val="CCCCCC"/>
-          <w:kern w:val="0"/>
-          <w:sz w:val="21"/>
-          <w:szCs w:val="21"/>
-          <w:lang w:eastAsia="en-CA"/>
-          <w14:ligatures w14:val="none"/>
-        </w:rPr>
-        <w:t>],</w:t>
-      </w:r>
-      <w:r>
-        <w:rPr>
-          <w:rFonts w:ascii="Consolas" w:eastAsia="Times New Roman" w:hAnsi="Consolas" w:cs="Times New Roman"/>
-          <w:color w:val="9CDCFE"/>
-          <w:kern w:val="0"/>
-          <w:sz w:val="21"/>
-          <w:szCs w:val="21"/>
-          <w:lang w:eastAsia="en-CA"/>
-          <w14:ligatures w14:val="none"/>
-        </w:rPr>
-        <w:t>end</w:t>
-      </w:r>
-      <w:r>
-        <w:rPr>
-          <w:rFonts w:ascii="Consolas" w:eastAsia="Times New Roman" w:hAnsi="Consolas" w:cs="Times New Roman"/>
-          <w:color w:val="D4D4D4"/>
-          <w:kern w:val="0"/>
-          <w:sz w:val="21"/>
-          <w:szCs w:val="21"/>
-          <w:lang w:eastAsia="en-CA"/>
-          <w14:ligatures w14:val="none"/>
-        </w:rPr>
-        <w:t>=</w:t>
-      </w:r>
-      <w:r>
-        <w:rPr>
-          <w:rFonts w:ascii="Consolas" w:eastAsia="Times New Roman" w:hAnsi="Consolas" w:cs="Times New Roman"/>
-          <w:color w:val="CE9178"/>
-          <w:kern w:val="0"/>
-          <w:sz w:val="21"/>
-          <w:szCs w:val="21"/>
-          <w:lang w:eastAsia="en-CA"/>
-          <w14:ligatures w14:val="none"/>
-        </w:rPr>
-        <w:t>" "</w:t>
-      </w:r>
-      <w:r>
-        <w:rPr>
-          <w:rFonts w:ascii="Consolas" w:eastAsia="Times New Roman" w:hAnsi="Consolas" w:cs="Times New Roman"/>
-          <w:color w:val="CCCCCC"/>
-          <w:kern w:val="0"/>
-          <w:sz w:val="21"/>
-          <w:szCs w:val="21"/>
-          <w:lang w:eastAsia="en-CA"/>
-          <w14:ligatures w14:val="none"/>
-        </w:rPr>
-        <w:t>)</w:t>
-      </w:r>
-    </w:p>
-    <w:p>
-      <w:pPr>
-        <w:shd w:val="clear" w:color="auto" w:fill="1F1F1F"/>
-        <w:spacing w:after="0" w:line="285" w:lineRule="atLeast"/>
-        <w:rPr>
-          <w:rFonts w:ascii="Consolas" w:eastAsia="Times New Roman" w:hAnsi="Consolas" w:cs="Times New Roman"/>
-          <w:color w:val="CCCCCC"/>
-          <w:kern w:val="0"/>
-          <w:sz w:val="21"/>
-          <w:szCs w:val="21"/>
-          <w:lang w:eastAsia="en-CA"/>
-          <w14:ligatures w14:val="none"/>
-        </w:rPr>
-      </w:pPr>
-      <w:r>
-        <w:rPr>
-          <w:rFonts w:ascii="Consolas" w:eastAsia="Times New Roman" w:hAnsi="Consolas" w:cs="Times New Roman"/>
-          <w:color w:val="CCCCCC"/>
-          <w:kern w:val="0"/>
-          <w:sz w:val="21"/>
-          <w:szCs w:val="21"/>
-          <w:lang w:eastAsia="en-CA"/>
-          <w14:ligatures w14:val="none"/>
-        </w:rPr>
-        <w:t> </w:t>
-      </w:r>
-    </w:p>
-    <w:p>
-      <w:pPr>
-        <w:shd w:val="clear" w:color="auto" w:fill="1F1F1F"/>
-        <w:spacing w:after="0" w:line="285" w:lineRule="atLeast"/>
-        <w:rPr>
-          <w:rFonts w:ascii="Consolas" w:eastAsia="Times New Roman" w:hAnsi="Consolas" w:cs="Times New Roman"/>
-          <w:color w:val="CCCCCC"/>
-          <w:kern w:val="0"/>
-          <w:sz w:val="21"/>
-          <w:szCs w:val="21"/>
-          <w:lang w:eastAsia="en-CA"/>
-          <w14:ligatures w14:val="none"/>
-        </w:rPr>
-      </w:pPr>
-      <w:r>
-        <w:rPr>
-          <w:rFonts w:ascii="Consolas" w:eastAsia="Times New Roman" w:hAnsi="Consolas" w:cs="Times New Roman"/>
-          <w:color w:val="DCDCAA"/>
-          <w:kern w:val="0"/>
-          <w:sz w:val="21"/>
-          <w:szCs w:val="21"/>
-          <w:lang w:eastAsia="en-CA"/>
-          <w14:ligatures w14:val="none"/>
-        </w:rPr>
-        <w:t>merge_sort</w:t>
-      </w:r>
-      <w:r>
-        <w:rPr>
-          <w:rFonts w:ascii="Consolas" w:eastAsia="Times New Roman" w:hAnsi="Consolas" w:cs="Times New Roman"/>
-          <w:color w:val="CCCCCC"/>
-          <w:kern w:val="0"/>
-          <w:sz w:val="21"/>
-          <w:szCs w:val="21"/>
-          <w:lang w:eastAsia="en-CA"/>
-          <w14:ligatures w14:val="none"/>
-        </w:rPr>
-        <w:t>(</w:t>
-      </w:r>
-      <w:r>
-        <w:rPr>
-          <w:rFonts w:ascii="Consolas" w:eastAsia="Times New Roman" w:hAnsi="Consolas" w:cs="Times New Roman"/>
-          <w:color w:val="9CDCFE"/>
-          <w:kern w:val="0"/>
-          <w:sz w:val="21"/>
-          <w:szCs w:val="21"/>
-          <w:lang w:eastAsia="en-CA"/>
-          <w14:ligatures w14:val="none"/>
-        </w:rPr>
-        <w:t>arr</w:t>
-      </w:r>
-      <w:r>
-        <w:rPr>
-          <w:rFonts w:ascii="Consolas" w:eastAsia="Times New Roman" w:hAnsi="Consolas" w:cs="Times New Roman"/>
-          <w:color w:val="CCCCCC"/>
-          <w:kern w:val="0"/>
-          <w:sz w:val="21"/>
-          <w:szCs w:val="21"/>
-          <w:lang w:eastAsia="en-CA"/>
-          <w14:ligatures w14:val="none"/>
-        </w:rPr>
-        <w:t xml:space="preserve">, </w:t>
-      </w:r>
-      <w:r>
-        <w:rPr>
-          <w:rFonts w:ascii="Consolas" w:eastAsia="Times New Roman" w:hAnsi="Consolas" w:cs="Times New Roman"/>
-          <w:color w:val="B5CEA8"/>
-          <w:kern w:val="0"/>
-          <w:sz w:val="21"/>
-          <w:szCs w:val="21"/>
-          <w:lang w:eastAsia="en-CA"/>
-          <w14:ligatures w14:val="none"/>
-        </w:rPr>
-        <w:t>0</w:t>
-      </w:r>
-      <w:r>
-        <w:rPr>
-          <w:rFonts w:ascii="Consolas" w:eastAsia="Times New Roman" w:hAnsi="Consolas" w:cs="Times New Roman"/>
-          <w:color w:val="CCCCCC"/>
-          <w:kern w:val="0"/>
-          <w:sz w:val="21"/>
-          <w:szCs w:val="21"/>
-          <w:lang w:eastAsia="en-CA"/>
-          <w14:ligatures w14:val="none"/>
-        </w:rPr>
-        <w:t xml:space="preserve">, </w:t>
-      </w:r>
-      <w:r>
-        <w:rPr>
-          <w:rFonts w:ascii="Consolas" w:eastAsia="Times New Roman" w:hAnsi="Consolas" w:cs="Times New Roman"/>
-          <w:color w:val="DCDCAA"/>
-          <w:kern w:val="0"/>
-          <w:sz w:val="21"/>
-          <w:szCs w:val="21"/>
-          <w:lang w:eastAsia="en-CA"/>
-          <w14:ligatures w14:val="none"/>
-        </w:rPr>
-        <w:t>len</w:t>
-      </w:r>
-      <w:r>
-        <w:rPr>
-          <w:rFonts w:ascii="Consolas" w:eastAsia="Times New Roman" w:hAnsi="Consolas" w:cs="Times New Roman"/>
-          <w:color w:val="CCCCCC"/>
-          <w:kern w:val="0"/>
-          <w:sz w:val="21"/>
-          <w:szCs w:val="21"/>
-          <w:lang w:eastAsia="en-CA"/>
-          <w14:ligatures w14:val="none"/>
-        </w:rPr>
-        <w:t>(</w:t>
-      </w:r>
-      <w:r>
-        <w:rPr>
-          <w:rFonts w:ascii="Consolas" w:eastAsia="Times New Roman" w:hAnsi="Consolas" w:cs="Times New Roman"/>
-          <w:color w:val="9CDCFE"/>
-          <w:kern w:val="0"/>
-          <w:sz w:val="21"/>
-          <w:szCs w:val="21"/>
-          <w:lang w:eastAsia="en-CA"/>
-          <w14:ligatures w14:val="none"/>
-        </w:rPr>
-        <w:t>arr</w:t>
-      </w:r>
-      <w:r>
-        <w:rPr>
-          <w:rFonts w:ascii="Consolas" w:eastAsia="Times New Roman" w:hAnsi="Consolas" w:cs="Times New Roman"/>
-          <w:color w:val="CCCCCC"/>
-          <w:kern w:val="0"/>
-          <w:sz w:val="21"/>
-          <w:szCs w:val="21"/>
-          <w:lang w:eastAsia="en-CA"/>
-          <w14:ligatures w14:val="none"/>
-        </w:rPr>
-        <w:t>)</w:t>
-      </w:r>
-      <w:r>
-        <w:rPr>
-          <w:rFonts w:ascii="Consolas" w:eastAsia="Times New Roman" w:hAnsi="Consolas" w:cs="Times New Roman"/>
-          <w:color w:val="D4D4D4"/>
-          <w:kern w:val="0"/>
-          <w:sz w:val="21"/>
-          <w:szCs w:val="21"/>
-          <w:lang w:eastAsia="en-CA"/>
-          <w14:ligatures w14:val="none"/>
-        </w:rPr>
-        <w:t>-</w:t>
-      </w:r>
-      <w:r>
-        <w:rPr>
-          <w:rFonts w:ascii="Consolas" w:eastAsia="Times New Roman" w:hAnsi="Consolas" w:cs="Times New Roman"/>
-          <w:color w:val="B5CEA8"/>
-          <w:kern w:val="0"/>
-          <w:sz w:val="21"/>
-          <w:szCs w:val="21"/>
-          <w:lang w:eastAsia="en-CA"/>
-          <w14:ligatures w14:val="none"/>
-        </w:rPr>
-        <w:t>1</w:t>
-      </w:r>
-      <w:r>
-        <w:rPr>
-          <w:rFonts w:ascii="Consolas" w:eastAsia="Times New Roman" w:hAnsi="Consolas" w:cs="Times New Roman"/>
-          <w:color w:val="CCCCCC"/>
-          <w:kern w:val="0"/>
-          <w:sz w:val="21"/>
-          <w:szCs w:val="21"/>
-          <w:lang w:eastAsia="en-CA"/>
-          <w14:ligatures w14:val="none"/>
-        </w:rPr>
-        <w:t>)</w:t>
-      </w:r>
-    </w:p>
-    <w:p>
-      <w:pPr>
-        <w:shd w:val="clear" w:color="auto" w:fill="1F1F1F"/>
-        <w:spacing w:after="0" w:line="285" w:lineRule="atLeast"/>
-        <w:rPr>
-          <w:rFonts w:ascii="Consolas" w:eastAsia="Times New Roman" w:hAnsi="Consolas" w:cs="Times New Roman"/>
-          <w:color w:val="CCCCCC"/>
-          <w:kern w:val="0"/>
-          <w:sz w:val="21"/>
-          <w:szCs w:val="21"/>
-          <w:lang w:eastAsia="en-CA"/>
-          <w14:ligatures w14:val="none"/>
-        </w:rPr>
-      </w:pPr>
-      <w:r>
-        <w:rPr>
-          <w:rFonts w:ascii="Consolas" w:eastAsia="Times New Roman" w:hAnsi="Consolas" w:cs="Times New Roman"/>
-          <w:color w:val="DCDCAA"/>
-          <w:kern w:val="0"/>
-          <w:sz w:val="21"/>
-          <w:szCs w:val="21"/>
-          <w:lang w:eastAsia="en-CA"/>
-          <w14:ligatures w14:val="none"/>
-        </w:rPr>
-        <w:t>print</w:t>
-      </w:r>
-      <w:r>
-        <w:rPr>
-          <w:rFonts w:ascii="Consolas" w:eastAsia="Times New Roman" w:hAnsi="Consolas" w:cs="Times New Roman"/>
-          <w:color w:val="CCCCCC"/>
-          <w:kern w:val="0"/>
-          <w:sz w:val="21"/>
-          <w:szCs w:val="21"/>
-          <w:lang w:eastAsia="en-CA"/>
-          <w14:ligatures w14:val="none"/>
-        </w:rPr>
-        <w:t>(</w:t>
-      </w:r>
-      <w:r>
-        <w:rPr>
-          <w:rFonts w:ascii="Consolas" w:eastAsia="Times New Roman" w:hAnsi="Consolas" w:cs="Times New Roman"/>
-          <w:color w:val="CE9178"/>
-          <w:kern w:val="0"/>
-          <w:sz w:val="21"/>
-          <w:szCs w:val="21"/>
-          <w:lang w:eastAsia="en-CA"/>
-          <w14:ligatures w14:val="none"/>
-        </w:rPr>
-        <w:t>"</w:t>
-      </w:r>
-      <w:r>
-        <w:rPr>
-          <w:rFonts w:ascii="Consolas" w:eastAsia="Times New Roman" w:hAnsi="Consolas" w:cs="Times New Roman"/>
-          <w:color w:val="D7BA7D"/>
-          <w:kern w:val="0"/>
-          <w:sz w:val="21"/>
-          <w:szCs w:val="21"/>
-          <w:lang w:eastAsia="en-CA"/>
-          <w14:ligatures w14:val="none"/>
-        </w:rPr>
-        <w:t>\n\n</w:t>
-      </w:r>
-      <w:r>
-        <w:rPr>
-          <w:rFonts w:ascii="Consolas" w:eastAsia="Times New Roman" w:hAnsi="Consolas" w:cs="Times New Roman"/>
-          <w:color w:val="CE9178"/>
-          <w:kern w:val="0"/>
-          <w:sz w:val="21"/>
-          <w:szCs w:val="21"/>
-          <w:lang w:eastAsia="en-CA"/>
-          <w14:ligatures w14:val="none"/>
-        </w:rPr>
-        <w:t>Sorted array is"</w:t>
-      </w:r>
-      <w:r>
-        <w:rPr>
-          <w:rFonts w:ascii="Consolas" w:eastAsia="Times New Roman" w:hAnsi="Consolas" w:cs="Times New Roman"/>
-          <w:color w:val="CCCCCC"/>
-          <w:kern w:val="0"/>
-          <w:sz w:val="21"/>
-          <w:szCs w:val="21"/>
-          <w:lang w:eastAsia="en-CA"/>
-          <w14:ligatures w14:val="none"/>
-        </w:rPr>
-        <w:t>)</w:t>
-      </w:r>
-    </w:p>
-    <w:p>
-      <w:pPr>
-        <w:shd w:val="clear" w:color="auto" w:fill="1F1F1F"/>
-        <w:spacing w:after="0" w:line="285" w:lineRule="atLeast"/>
-        <w:rPr>
-          <w:rFonts w:ascii="Consolas" w:eastAsia="Times New Roman" w:hAnsi="Consolas" w:cs="Times New Roman"/>
-          <w:color w:val="CCCCCC"/>
-          <w:kern w:val="0"/>
-          <w:sz w:val="21"/>
-          <w:szCs w:val="21"/>
-          <w:lang w:eastAsia="en-CA"/>
-          <w14:ligatures w14:val="none"/>
-        </w:rPr>
-      </w:pPr>
-      <w:r>
-        <w:rPr>
-          <w:rFonts w:ascii="Consolas" w:eastAsia="Times New Roman" w:hAnsi="Consolas" w:cs="Times New Roman"/>
-          <w:color w:val="C586C0"/>
-          <w:kern w:val="0"/>
-          <w:sz w:val="21"/>
-          <w:szCs w:val="21"/>
-          <w:lang w:eastAsia="en-CA"/>
-          <w14:ligatures w14:val="none"/>
-        </w:rPr>
-        <w:t>for</w:t>
-      </w:r>
-      <w:r>
-        <w:rPr>
-          <w:rFonts w:ascii="Consolas" w:eastAsia="Times New Roman" w:hAnsi="Consolas" w:cs="Times New Roman"/>
-          <w:color w:val="CCCCCC"/>
-          <w:kern w:val="0"/>
-          <w:sz w:val="21"/>
-          <w:szCs w:val="21"/>
-          <w:lang w:eastAsia="en-CA"/>
-          <w14:ligatures w14:val="none"/>
-        </w:rPr>
-        <w:t xml:space="preserve"> </w:t>
-      </w:r>
-      <w:r>
-        <w:rPr>
-          <w:rFonts w:ascii="Consolas" w:eastAsia="Times New Roman" w:hAnsi="Consolas" w:cs="Times New Roman"/>
-          <w:color w:val="9CDCFE"/>
-          <w:kern w:val="0"/>
-          <w:sz w:val="21"/>
-          <w:szCs w:val="21"/>
-          <w:lang w:eastAsia="en-CA"/>
-          <w14:ligatures w14:val="none"/>
-        </w:rPr>
-        <w:t>i</w:t>
-      </w:r>
-      <w:r>
-        <w:rPr>
-          <w:rFonts w:ascii="Consolas" w:eastAsia="Times New Roman" w:hAnsi="Consolas" w:cs="Times New Roman"/>
-          <w:color w:val="CCCCCC"/>
-          <w:kern w:val="0"/>
-          <w:sz w:val="21"/>
-          <w:szCs w:val="21"/>
-          <w:lang w:eastAsia="en-CA"/>
-          <w14:ligatures w14:val="none"/>
-        </w:rPr>
-        <w:t xml:space="preserve"> </w:t>
-      </w:r>
-      <w:r>
-        <w:rPr>
-          <w:rFonts w:ascii="Consolas" w:eastAsia="Times New Roman" w:hAnsi="Consolas" w:cs="Times New Roman"/>
-          <w:color w:val="C586C0"/>
-          <w:kern w:val="0"/>
-          <w:sz w:val="21"/>
-          <w:szCs w:val="21"/>
-          <w:lang w:eastAsia="en-CA"/>
-          <w14:ligatures w14:val="none"/>
-        </w:rPr>
-        <w:t>in</w:t>
-      </w:r>
-      <w:r>
-        <w:rPr>
-          <w:rFonts w:ascii="Consolas" w:eastAsia="Times New Roman" w:hAnsi="Consolas" w:cs="Times New Roman"/>
-          <w:color w:val="CCCCCC"/>
-          <w:kern w:val="0"/>
-          <w:sz w:val="21"/>
-          <w:szCs w:val="21"/>
-          <w:lang w:eastAsia="en-CA"/>
-          <w14:ligatures w14:val="none"/>
-        </w:rPr>
-        <w:t xml:space="preserve"> </w:t>
-      </w:r>
-      <w:r>
-        <w:rPr>
-          <w:rFonts w:ascii="Consolas" w:eastAsia="Times New Roman" w:hAnsi="Consolas" w:cs="Times New Roman"/>
-          <w:color w:val="4EC9B0"/>
-          <w:kern w:val="0"/>
-          <w:sz w:val="21"/>
-          <w:szCs w:val="21"/>
-          <w:lang w:eastAsia="en-CA"/>
-          <w14:ligatures w14:val="none"/>
-        </w:rPr>
-        <w:t>range</w:t>
-      </w:r>
-      <w:r>
-        <w:rPr>
-          <w:rFonts w:ascii="Consolas" w:eastAsia="Times New Roman" w:hAnsi="Consolas" w:cs="Times New Roman"/>
-          <w:color w:val="CCCCCC"/>
-          <w:kern w:val="0"/>
-          <w:sz w:val="21"/>
-          <w:szCs w:val="21"/>
-          <w:lang w:eastAsia="en-CA"/>
-          <w14:ligatures w14:val="none"/>
-        </w:rPr>
-        <w:t>(</w:t>
-      </w:r>
-      <w:r>
-        <w:rPr>
-          <w:rFonts w:ascii="Consolas" w:eastAsia="Times New Roman" w:hAnsi="Consolas" w:cs="Times New Roman"/>
-          <w:color w:val="DCDCAA"/>
-          <w:kern w:val="0"/>
-          <w:sz w:val="21"/>
-          <w:szCs w:val="21"/>
-          <w:lang w:eastAsia="en-CA"/>
-          <w14:ligatures w14:val="none"/>
-        </w:rPr>
-        <w:t>len</w:t>
-      </w:r>
-      <w:r>
-        <w:rPr>
-          <w:rFonts w:ascii="Consolas" w:eastAsia="Times New Roman" w:hAnsi="Consolas" w:cs="Times New Roman"/>
-          <w:color w:val="CCCCCC"/>
-          <w:kern w:val="0"/>
-          <w:sz w:val="21"/>
-          <w:szCs w:val="21"/>
-          <w:lang w:eastAsia="en-CA"/>
-          <w14:ligatures w14:val="none"/>
-        </w:rPr>
-        <w:t>(</w:t>
-      </w:r>
-      <w:r>
-        <w:rPr>
-          <w:rFonts w:ascii="Consolas" w:eastAsia="Times New Roman" w:hAnsi="Consolas" w:cs="Times New Roman"/>
-          <w:color w:val="9CDCFE"/>
-          <w:kern w:val="0"/>
-          <w:sz w:val="21"/>
-          <w:szCs w:val="21"/>
-          <w:lang w:eastAsia="en-CA"/>
-          <w14:ligatures w14:val="none"/>
-        </w:rPr>
-        <w:t>arr</w:t>
-      </w:r>
-      <w:r>
-        <w:rPr>
-          <w:rFonts w:ascii="Consolas" w:eastAsia="Times New Roman" w:hAnsi="Consolas" w:cs="Times New Roman"/>
-          <w:color w:val="CCCCCC"/>
-          <w:kern w:val="0"/>
-          <w:sz w:val="21"/>
-          <w:szCs w:val="21"/>
-          <w:lang w:eastAsia="en-CA"/>
-          <w14:ligatures w14:val="none"/>
-        </w:rPr>
-        <w:t>)):</w:t>
-      </w:r>
-    </w:p>
-    <w:p>
-      <w:pPr>
-        <w:shd w:val="clear" w:color="auto" w:fill="1F1F1F"/>
-        <w:spacing w:after="0" w:line="285" w:lineRule="atLeast"/>
-        <w:rPr>
-          <w:rFonts w:ascii="Consolas" w:eastAsia="Times New Roman" w:hAnsi="Consolas" w:cs="Times New Roman"/>
-          <w:color w:val="CCCCCC"/>
-          <w:kern w:val="0"/>
-          <w:sz w:val="21"/>
-          <w:szCs w:val="21"/>
-          <w:lang w:eastAsia="en-CA"/>
-          <w14:ligatures w14:val="none"/>
-        </w:rPr>
-      </w:pPr>
-      <w:r>
-        <w:rPr>
-          <w:rFonts w:ascii="Consolas" w:eastAsia="Times New Roman" w:hAnsi="Consolas" w:cs="Times New Roman"/>
-          <w:color w:val="CCCCCC"/>
-          <w:kern w:val="0"/>
-          <w:sz w:val="21"/>
-          <w:szCs w:val="21"/>
-          <w:lang w:eastAsia="en-CA"/>
-          <w14:ligatures w14:val="none"/>
-        </w:rPr>
-        <w:t xml:space="preserve">    </w:t>
-      </w:r>
-      <w:r>
-        <w:rPr>
-          <w:rFonts w:ascii="Consolas" w:eastAsia="Times New Roman" w:hAnsi="Consolas" w:cs="Times New Roman"/>
-          <w:color w:val="DCDCAA"/>
-          <w:kern w:val="0"/>
-          <w:sz w:val="21"/>
-          <w:szCs w:val="21"/>
-          <w:lang w:eastAsia="en-CA"/>
-          <w14:ligatures w14:val="none"/>
-        </w:rPr>
-        <w:t>print</w:t>
-      </w:r>
-      <w:r>
-        <w:rPr>
-          <w:rFonts w:ascii="Consolas" w:eastAsia="Times New Roman" w:hAnsi="Consolas" w:cs="Times New Roman"/>
-          <w:color w:val="CCCCCC"/>
-          <w:kern w:val="0"/>
-          <w:sz w:val="21"/>
-          <w:szCs w:val="21"/>
-          <w:lang w:eastAsia="en-CA"/>
-          <w14:ligatures w14:val="none"/>
-        </w:rPr>
-        <w:t>(</w:t>
-      </w:r>
-      <w:r>
-        <w:rPr>
-          <w:rFonts w:ascii="Consolas" w:eastAsia="Times New Roman" w:hAnsi="Consolas" w:cs="Times New Roman"/>
-          <w:color w:val="CE9178"/>
-          <w:kern w:val="0"/>
-          <w:sz w:val="21"/>
-          <w:szCs w:val="21"/>
-          <w:lang w:eastAsia="en-CA"/>
-          <w14:ligatures w14:val="none"/>
-        </w:rPr>
-        <w:t>"</w:t>
-      </w:r>
-      <w:r>
-        <w:rPr>
-          <w:rFonts w:ascii="Consolas" w:eastAsia="Times New Roman" w:hAnsi="Consolas" w:cs="Times New Roman"/>
-          <w:color w:val="569CD6"/>
-          <w:kern w:val="0"/>
-          <w:sz w:val="21"/>
-          <w:szCs w:val="21"/>
-          <w:lang w:eastAsia="en-CA"/>
-          <w14:ligatures w14:val="none"/>
-        </w:rPr>
-        <w:t>%d</w:t>
-      </w:r>
-      <w:r>
-        <w:rPr>
-          <w:rFonts w:ascii="Consolas" w:eastAsia="Times New Roman" w:hAnsi="Consolas" w:cs="Times New Roman"/>
-          <w:color w:val="CE9178"/>
-          <w:kern w:val="0"/>
-          <w:sz w:val="21"/>
-          <w:szCs w:val="21"/>
-          <w:lang w:eastAsia="en-CA"/>
-          <w14:ligatures w14:val="none"/>
-        </w:rPr>
-        <w:t>"</w:t>
-      </w:r>
-      <w:r>
-        <w:rPr>
-          <w:rFonts w:ascii="Consolas" w:eastAsia="Times New Roman" w:hAnsi="Consolas" w:cs="Times New Roman"/>
-          <w:color w:val="CCCCCC"/>
-          <w:kern w:val="0"/>
-          <w:sz w:val="21"/>
-          <w:szCs w:val="21"/>
-          <w:lang w:eastAsia="en-CA"/>
-          <w14:ligatures w14:val="none"/>
-        </w:rPr>
-        <w:t xml:space="preserve"> </w:t>
-      </w:r>
-      <w:r>
-        <w:rPr>
-          <w:rFonts w:ascii="Consolas" w:eastAsia="Times New Roman" w:hAnsi="Consolas" w:cs="Times New Roman"/>
-          <w:color w:val="D4D4D4"/>
-          <w:kern w:val="0"/>
-          <w:sz w:val="21"/>
-          <w:szCs w:val="21"/>
-          <w:lang w:eastAsia="en-CA"/>
-          <w14:ligatures w14:val="none"/>
-        </w:rPr>
-        <w:t>%</w:t>
-      </w:r>
-      <w:r>
-        <w:rPr>
-          <w:rFonts w:ascii="Consolas" w:eastAsia="Times New Roman" w:hAnsi="Consolas" w:cs="Times New Roman"/>
-          <w:color w:val="CCCCCC"/>
-          <w:kern w:val="0"/>
-          <w:sz w:val="21"/>
-          <w:szCs w:val="21"/>
-          <w:lang w:eastAsia="en-CA"/>
-          <w14:ligatures w14:val="none"/>
-        </w:rPr>
-        <w:t xml:space="preserve"> </w:t>
-      </w:r>
-      <w:r>
-        <w:rPr>
-          <w:rFonts w:ascii="Consolas" w:eastAsia="Times New Roman" w:hAnsi="Consolas" w:cs="Times New Roman"/>
-          <w:color w:val="9CDCFE"/>
-          <w:kern w:val="0"/>
-          <w:sz w:val="21"/>
-          <w:szCs w:val="21"/>
-          <w:lang w:eastAsia="en-CA"/>
-          <w14:ligatures w14:val="none"/>
-        </w:rPr>
-        <w:t>arr</w:t>
-      </w:r>
-      <w:r>
-        <w:rPr>
-          <w:rFonts w:ascii="Consolas" w:eastAsia="Times New Roman" w:hAnsi="Consolas" w:cs="Times New Roman"/>
-          <w:color w:val="CCCCCC"/>
-          <w:kern w:val="0"/>
-          <w:sz w:val="21"/>
-          <w:szCs w:val="21"/>
-          <w:lang w:eastAsia="en-CA"/>
-          <w14:ligatures w14:val="none"/>
-        </w:rPr>
-        <w:t>[</w:t>
-      </w:r>
-      <w:r>
-        <w:rPr>
-          <w:rFonts w:ascii="Consolas" w:eastAsia="Times New Roman" w:hAnsi="Consolas" w:cs="Times New Roman"/>
-          <w:color w:val="9CDCFE"/>
-          <w:kern w:val="0"/>
-          <w:sz w:val="21"/>
-          <w:szCs w:val="21"/>
-          <w:lang w:eastAsia="en-CA"/>
-          <w14:ligatures w14:val="none"/>
-        </w:rPr>
-        <w:t>i</w:t>
-      </w:r>
-      <w:r>
-        <w:rPr>
-          <w:rFonts w:ascii="Consolas" w:eastAsia="Times New Roman" w:hAnsi="Consolas" w:cs="Times New Roman"/>
-          <w:color w:val="CCCCCC"/>
-          <w:kern w:val="0"/>
-          <w:sz w:val="21"/>
-          <w:szCs w:val="21"/>
-          <w:lang w:eastAsia="en-CA"/>
-          <w14:ligatures w14:val="none"/>
-        </w:rPr>
-        <w:t>],</w:t>
-      </w:r>
-      <w:r>
-        <w:rPr>
-          <w:rFonts w:ascii="Consolas" w:eastAsia="Times New Roman" w:hAnsi="Consolas" w:cs="Times New Roman"/>
-          <w:color w:val="9CDCFE"/>
-          <w:kern w:val="0"/>
-          <w:sz w:val="21"/>
-          <w:szCs w:val="21"/>
-          <w:lang w:eastAsia="en-CA"/>
-          <w14:ligatures w14:val="none"/>
-        </w:rPr>
-        <w:t>end</w:t>
-      </w:r>
-      <w:r>
-        <w:rPr>
-          <w:rFonts w:ascii="Consolas" w:eastAsia="Times New Roman" w:hAnsi="Consolas" w:cs="Times New Roman"/>
-          <w:color w:val="D4D4D4"/>
-          <w:kern w:val="0"/>
-          <w:sz w:val="21"/>
-          <w:szCs w:val="21"/>
-          <w:lang w:eastAsia="en-CA"/>
-          <w14:ligatures w14:val="none"/>
-        </w:rPr>
-        <w:t>=</w:t>
-      </w:r>
-      <w:r>
-        <w:rPr>
-          <w:rFonts w:ascii="Consolas" w:eastAsia="Times New Roman" w:hAnsi="Consolas" w:cs="Times New Roman"/>
-          <w:color w:val="CE9178"/>
-          <w:kern w:val="0"/>
-          <w:sz w:val="21"/>
-          <w:szCs w:val="21"/>
-          <w:lang w:eastAsia="en-CA"/>
-          <w14:ligatures w14:val="none"/>
-        </w:rPr>
-        <w:t>" "</w:t>
-      </w:r>
-      <w:r>
-        <w:rPr>
-          <w:rFonts w:ascii="Consolas" w:eastAsia="Times New Roman" w:hAnsi="Consolas" w:cs="Times New Roman"/>
-          <w:color w:val="CCCCCC"/>
-          <w:kern w:val="0"/>
-          <w:sz w:val="21"/>
-          <w:szCs w:val="21"/>
-          <w:lang w:eastAsia="en-CA"/>
-          <w14:ligatures w14:val="none"/>
-        </w:rPr>
-        <w:t>)</w:t>
+          <w:rFonts w:ascii="Aptos" w:hAnsi="Aptos"/>
+        </w:rPr>
+        <w:t>The initial "divide" function has a complexity of O(n) because it calls itself twice recursively per call and the "conquer" function is called n number of times. That is why no</w:t>
+      </w:r>
+      <w:r>
+        <w:rPr>
+          <w:rFonts w:ascii="Aptos" w:hAnsi="Aptos"/>
+        </w:rPr>
+        <w:t xml:space="preserve"> </w:t>
+      </w:r>
+      <w:r>
+        <w:rPr>
+          <w:rFonts w:ascii="Aptos" w:hAnsi="Aptos"/>
+        </w:rPr>
+        <w:t>matter which case we refer to, the overall algorithm as a complexity of O(nlogn).</w:t>
       </w:r>
     </w:p>
     <w:p>
@@ -6414,7 +5072,7 @@
           <w:rFonts w:ascii="Aptos" w:hAnsi="Aptos"/>
           <w:lang w:val="en-US"/>
         </w:rPr>
-        <w:t>2. Argue that the overall algorithm has a worst-case complexity of</w:t>
+        <w:t>3. Manually apply your algorithm to the input below, showing each</w:t>
       </w:r>
       <w:r>
         <w:rPr>
@@ -6428,7 +5086,7 @@
           <w:rFonts w:ascii="Aptos" w:hAnsi="Aptos"/>
           <w:lang w:val="en-US"/>
         </w:rPr>
-        <w:t>O(nlogn). Note, your description must specifically refer to the code</w:t>
+        <w:t>step (similar to the example seen in class) until the algorithm</w:t>
       </w:r>
       <w:r>
         <w:rPr>
@@ -6442,118 +5100,27 @@
           <w:rFonts w:ascii="Aptos" w:hAnsi="Aptos"/>
           <w:lang w:val="en-US"/>
         </w:rPr>
-        <w:t>you wrote, i.e., not just generically talk about mergesort. [0.4 pts]</w:t>
+        <w:t>completes and the vector is fully sorted. Explanation should include</w:t>
       </w:r>
       <w:r>
         <w:rPr>
           <w:rFonts w:ascii="Aptos" w:hAnsi="Aptos"/>
           <w:lang w:val="en-US"/>
         </w:rPr>
-        <w:t>.</w:t>
+        <w:t xml:space="preserve"> </w:t>
+      </w:r>
+      <w:r>
+        <w:rPr>
+          <w:rFonts w:ascii="Aptos" w:hAnsi="Aptos"/>
+          <w:lang w:val="en-US"/>
+        </w:rPr>
+        <w:t>both visuals (vector at each step) and discussion [0.4 pts]</w:t>
       </w:r>
     </w:p>
     <w:p>
       <w:pPr>
         <w:rPr>
           <w:rFonts w:ascii="Aptos" w:hAnsi="Aptos"/>
-        </w:rPr>
-      </w:pPr>
-      <w:r>
-        <w:rPr>
-          <w:rFonts w:ascii="Aptos" w:hAnsi="Aptos"/>
-        </w:rPr>
-        <w:t>The initial "divide" function has a complexity of O(n) because it calls itself twice recursively per call and the "conquer" function is called n number of times. That is why no</w:t>
-      </w:r>
-      <w:r>
-        <w:rPr>
-          <w:rFonts w:ascii="Aptos" w:hAnsi="Aptos"/>
-        </w:rPr>
-        <w:t xml:space="preserve"> </w:t>
-      </w:r>
-      <w:r>
-        <w:rPr>
-          <w:rFonts w:ascii="Aptos" w:hAnsi="Aptos"/>
-        </w:rPr>
-        <w:t>matter which case we refer to, the overall algorithm as a complexity of O(nlogn).</w:t>
-      </w:r>
-    </w:p>
-    <w:p>
-      <w:pPr>
-        <w:rPr>
-          <w:rFonts w:ascii="Aptos" w:hAnsi="Aptos"/>
-          <w:lang w:val="en-US"/>
-        </w:rPr>
-      </w:pPr>
-    </w:p>
-    <w:p>
-      <w:pPr>
-        <w:rPr>
-          <w:rFonts w:ascii="Aptos" w:hAnsi="Aptos"/>
-          <w:lang w:val="en-US"/>
-        </w:rPr>
-      </w:pPr>
-    </w:p>
-    <w:p>
-      <w:pPr>
-        <w:rPr>
-          <w:rFonts w:ascii="Aptos" w:hAnsi="Aptos"/>
-          <w:lang w:val="en-US"/>
-        </w:rPr>
-      </w:pPr>
-      <w:r>
-        <w:rPr>
-          <w:rFonts w:ascii="Aptos" w:hAnsi="Aptos"/>
-          <w:lang w:val="en-US"/>
-        </w:rPr>
-        <w:t>3. Manually apply your algorithm to the input below, showing each</w:t>
-      </w:r>
-      <w:r>
-        <w:rPr>
-          <w:rFonts w:ascii="Aptos" w:hAnsi="Aptos"/>
-          <w:lang w:val="en-US"/>
-        </w:rPr>
-        <w:t xml:space="preserve"> </w:t>
-      </w:r>
-      <w:r>
-        <w:rPr>
-          <w:rFonts w:ascii="Aptos" w:hAnsi="Aptos"/>
-          <w:lang w:val="en-US"/>
-        </w:rPr>
-        <w:t>step (similar to the example seen in class) until the algorithm</w:t>
-      </w:r>
-      <w:r>
-        <w:rPr>
-          <w:rFonts w:ascii="Aptos" w:hAnsi="Aptos"/>
-          <w:lang w:val="en-US"/>
-        </w:rPr>
-        <w:t xml:space="preserve"> </w:t>
-      </w:r>
-      <w:r>
-        <w:rPr>
-          <w:rFonts w:ascii="Aptos" w:hAnsi="Aptos"/>
-          <w:lang w:val="en-US"/>
-        </w:rPr>
-        <w:t>completes and the vector is fully sorted. Explanation should include</w:t>
-      </w:r>
-      <w:r>
-        <w:rPr>
-          <w:rFonts w:ascii="Aptos" w:hAnsi="Aptos"/>
-          <w:lang w:val="en-US"/>
-        </w:rPr>
-        <w:t xml:space="preserve"> </w:t>
-      </w:r>
-      <w:r>
-        <w:rPr>
-          <w:rFonts w:ascii="Aptos" w:hAnsi="Aptos"/>
-          <w:lang w:val="en-US"/>
-        </w:rPr>
-        <w:t>both visuals (vector at each step) and discussion [0.4 pts]</w:t>
-      </w:r>
-    </w:p>
-    <w:p>
-      <w:pPr>
-        <w:rPr>
-          <w:rFonts w:ascii="Aptos" w:hAnsi="Aptos"/>
           <w:lang w:val="en-US"/>
         </w:rPr>
       </w:pPr>
@@ -6563,7 +5130,6 @@
           <w:noProof/>
           <w:lang w:val="en-US"/>
         </w:rPr>
-        <w:lastRenderedPageBreak/>
         <w:drawing>
           <wp:inline distT="0" distB="0" distL="0" distR="0" wp14:anchorId="0D656B3C" wp14:editId="2028E403">
             <wp:extent cx="5934075" cy="3343275"/>

</xml_diff>